<commit_message>
J'ai ajouté mon choix
</commit_message>
<xml_diff>
--- a/remises/Jamal.docx
+++ b/remises/Jamal.docx
@@ -4,7 +4,13 @@
   <w:body>
     <w:p>
       <w:r>
-        <w:t>Mon choix : Novembre.</w:t>
+        <w:t>Mon choix :</w:t>
+      </w:r>
+      <w:r>
+        <w:t xml:space="preserve"> n</w:t>
+      </w:r>
+      <w:r>
+        <w:t>ovembre.</w:t>
       </w:r>
     </w:p>
     <w:sectPr>

</xml_diff>